<commit_message>
FIX: change serial wiring color scheme
avoid confusion wrt Licor "standard" RS-232 cables; follows CSI convention
</commit_message>
<xml_diff>
--- a/datalogger/wiring.docx
+++ b/datalogger/wiring.docx
@@ -46,7 +46,25 @@
     </w:p>
     <w:p>
       <w:r>
-        <w:t>Last updated: 2017 Dec 4</w:t>
+        <w:t xml:space="preserve">Last updated: </w:t>
+      </w:r>
+      <w:r>
+        <w:fldChar w:fldCharType="begin"/>
+      </w:r>
+      <w:r>
+        <w:instrText xml:space="preserve"> SAVEDATE  \@ "yyyy-MM-dd HH:mm"  \* MERGEFORMAT </w:instrText>
+      </w:r>
+      <w:r>
+        <w:fldChar w:fldCharType="separate"/>
+      </w:r>
+      <w:r>
+        <w:rPr>
+          <w:noProof/>
+        </w:rPr>
+        <w:t>2017-12-09 11:06</w:t>
+      </w:r>
+      <w:r>
+        <w:fldChar w:fldCharType="end"/>
       </w:r>
     </w:p>
     <w:tbl>
@@ -57,8 +75,8 @@
       </w:tblPr>
       <w:tblGrid>
         <w:gridCol w:w="1986"/>
-        <w:gridCol w:w="1776"/>
-        <w:gridCol w:w="798"/>
+        <w:gridCol w:w="1808"/>
+        <w:gridCol w:w="800"/>
         <w:gridCol w:w="581"/>
         <w:gridCol w:w="1505"/>
         <w:gridCol w:w="1766"/>
@@ -1229,24 +1247,23 @@
           <w:tcPr>
             <w:tcW w:w="0" w:type="auto"/>
             <w:noWrap/>
-            <w:hideMark/>
-          </w:tcPr>
-          <w:p>
-            <w:pPr>
-              <w:jc w:val="center"/>
-              <w:rPr>
-                <w:rFonts w:ascii="Calibri" w:eastAsia="Times New Roman" w:hAnsi="Calibri" w:cs="Times New Roman"/>
-                <w:color w:val="000000"/>
-                <w:lang w:eastAsia="en-US" w:bidi="ar-SA"/>
-              </w:rPr>
-            </w:pPr>
-            <w:r>
-              <w:rPr>
-                <w:rFonts w:ascii="Calibri" w:eastAsia="Times New Roman" w:hAnsi="Calibri" w:cs="Times New Roman"/>
-                <w:color w:val="000000"/>
-                <w:lang w:eastAsia="en-US" w:bidi="ar-SA"/>
-              </w:rPr>
-              <w:t>red</w:t>
+          </w:tcPr>
+          <w:p>
+            <w:pPr>
+              <w:jc w:val="center"/>
+              <w:rPr>
+                <w:rFonts w:ascii="Calibri" w:eastAsia="Times New Roman" w:hAnsi="Calibri" w:cs="Times New Roman"/>
+                <w:color w:val="000000"/>
+                <w:lang w:eastAsia="en-US" w:bidi="ar-SA"/>
+              </w:rPr>
+            </w:pPr>
+            <w:r>
+              <w:rPr>
+                <w:rFonts w:ascii="Calibri" w:eastAsia="Times New Roman" w:hAnsi="Calibri" w:cs="Times New Roman"/>
+                <w:color w:val="000000"/>
+                <w:lang w:eastAsia="en-US" w:bidi="ar-SA"/>
+              </w:rPr>
+              <w:t>brown</w:t>
             </w:r>
           </w:p>
         </w:tc>
@@ -1373,24 +1390,23 @@
           <w:tcPr>
             <w:tcW w:w="0" w:type="auto"/>
             <w:noWrap/>
-            <w:hideMark/>
-          </w:tcPr>
-          <w:p>
-            <w:pPr>
-              <w:jc w:val="center"/>
-              <w:rPr>
-                <w:rFonts w:ascii="Calibri" w:eastAsia="Times New Roman" w:hAnsi="Calibri" w:cs="Times New Roman"/>
-                <w:color w:val="000000"/>
-                <w:lang w:eastAsia="en-US" w:bidi="ar-SA"/>
-              </w:rPr>
-            </w:pPr>
-            <w:r>
-              <w:rPr>
-                <w:rFonts w:ascii="Calibri" w:eastAsia="Times New Roman" w:hAnsi="Calibri" w:cs="Times New Roman"/>
-                <w:color w:val="000000"/>
-                <w:lang w:eastAsia="en-US" w:bidi="ar-SA"/>
-              </w:rPr>
-              <w:t>gray</w:t>
+          </w:tcPr>
+          <w:p>
+            <w:pPr>
+              <w:jc w:val="center"/>
+              <w:rPr>
+                <w:rFonts w:ascii="Calibri" w:eastAsia="Times New Roman" w:hAnsi="Calibri" w:cs="Times New Roman"/>
+                <w:color w:val="000000"/>
+                <w:lang w:eastAsia="en-US" w:bidi="ar-SA"/>
+              </w:rPr>
+            </w:pPr>
+            <w:r>
+              <w:rPr>
+                <w:rFonts w:ascii="Calibri" w:eastAsia="Times New Roman" w:hAnsi="Calibri" w:cs="Times New Roman"/>
+                <w:color w:val="000000"/>
+                <w:lang w:eastAsia="en-US" w:bidi="ar-SA"/>
+              </w:rPr>
+              <w:t>white</w:t>
             </w:r>
           </w:p>
         </w:tc>
@@ -1489,24 +1505,23 @@
           <w:tcPr>
             <w:tcW w:w="0" w:type="auto"/>
             <w:noWrap/>
-            <w:hideMark/>
-          </w:tcPr>
-          <w:p>
-            <w:pPr>
-              <w:jc w:val="center"/>
-              <w:rPr>
-                <w:rFonts w:ascii="Calibri" w:eastAsia="Times New Roman" w:hAnsi="Calibri" w:cs="Times New Roman"/>
-                <w:color w:val="000000"/>
-                <w:lang w:eastAsia="en-US" w:bidi="ar-SA"/>
-              </w:rPr>
-            </w:pPr>
-            <w:r>
-              <w:rPr>
-                <w:rFonts w:ascii="Calibri" w:eastAsia="Times New Roman" w:hAnsi="Calibri" w:cs="Times New Roman"/>
-                <w:color w:val="000000"/>
-                <w:lang w:eastAsia="en-US" w:bidi="ar-SA"/>
-              </w:rPr>
-              <w:t>gray</w:t>
+          </w:tcPr>
+          <w:p>
+            <w:pPr>
+              <w:jc w:val="center"/>
+              <w:rPr>
+                <w:rFonts w:ascii="Calibri" w:eastAsia="Times New Roman" w:hAnsi="Calibri" w:cs="Times New Roman"/>
+                <w:color w:val="000000"/>
+                <w:lang w:eastAsia="en-US" w:bidi="ar-SA"/>
+              </w:rPr>
+            </w:pPr>
+            <w:r>
+              <w:rPr>
+                <w:rFonts w:ascii="Calibri" w:eastAsia="Times New Roman" w:hAnsi="Calibri" w:cs="Times New Roman"/>
+                <w:color w:val="000000"/>
+                <w:lang w:eastAsia="en-US" w:bidi="ar-SA"/>
+              </w:rPr>
+              <w:t>white</w:t>
             </w:r>
           </w:p>
         </w:tc>
@@ -1599,24 +1614,23 @@
           <w:tcPr>
             <w:tcW w:w="0" w:type="auto"/>
             <w:noWrap/>
-            <w:hideMark/>
-          </w:tcPr>
-          <w:p>
-            <w:pPr>
-              <w:jc w:val="center"/>
-              <w:rPr>
-                <w:rFonts w:ascii="Calibri" w:eastAsia="Times New Roman" w:hAnsi="Calibri" w:cs="Times New Roman"/>
-                <w:color w:val="000000"/>
-                <w:lang w:eastAsia="en-US" w:bidi="ar-SA"/>
-              </w:rPr>
-            </w:pPr>
-            <w:r>
-              <w:rPr>
-                <w:rFonts w:ascii="Calibri" w:eastAsia="Times New Roman" w:hAnsi="Calibri" w:cs="Times New Roman"/>
-                <w:color w:val="000000"/>
-                <w:lang w:eastAsia="en-US" w:bidi="ar-SA"/>
-              </w:rPr>
-              <w:t>red</w:t>
+          </w:tcPr>
+          <w:p>
+            <w:pPr>
+              <w:jc w:val="center"/>
+              <w:rPr>
+                <w:rFonts w:ascii="Calibri" w:eastAsia="Times New Roman" w:hAnsi="Calibri" w:cs="Times New Roman"/>
+                <w:color w:val="000000"/>
+                <w:lang w:eastAsia="en-US" w:bidi="ar-SA"/>
+              </w:rPr>
+            </w:pPr>
+            <w:r>
+              <w:rPr>
+                <w:rFonts w:ascii="Calibri" w:eastAsia="Times New Roman" w:hAnsi="Calibri" w:cs="Times New Roman"/>
+                <w:color w:val="000000"/>
+                <w:lang w:eastAsia="en-US" w:bidi="ar-SA"/>
+              </w:rPr>
+              <w:t>brown</w:t>
             </w:r>
           </w:p>
         </w:tc>
@@ -1696,24 +1710,23 @@
           <w:tcPr>
             <w:tcW w:w="0" w:type="auto"/>
             <w:noWrap/>
-            <w:hideMark/>
-          </w:tcPr>
-          <w:p>
-            <w:pPr>
-              <w:jc w:val="center"/>
-              <w:rPr>
-                <w:rFonts w:ascii="Calibri" w:eastAsia="Times New Roman" w:hAnsi="Calibri" w:cs="Times New Roman"/>
-                <w:color w:val="000000"/>
-                <w:lang w:eastAsia="en-US" w:bidi="ar-SA"/>
-              </w:rPr>
-            </w:pPr>
-            <w:r>
-              <w:rPr>
-                <w:rFonts w:ascii="Calibri" w:eastAsia="Times New Roman" w:hAnsi="Calibri" w:cs="Times New Roman"/>
-                <w:color w:val="000000"/>
-                <w:lang w:eastAsia="en-US" w:bidi="ar-SA"/>
-              </w:rPr>
-              <w:t>brown</w:t>
+          </w:tcPr>
+          <w:p>
+            <w:pPr>
+              <w:jc w:val="center"/>
+              <w:rPr>
+                <w:rFonts w:ascii="Calibri" w:eastAsia="Times New Roman" w:hAnsi="Calibri" w:cs="Times New Roman"/>
+                <w:color w:val="000000"/>
+                <w:lang w:eastAsia="en-US" w:bidi="ar-SA"/>
+              </w:rPr>
+            </w:pPr>
+            <w:r>
+              <w:rPr>
+                <w:rFonts w:ascii="Calibri" w:eastAsia="Times New Roman" w:hAnsi="Calibri" w:cs="Times New Roman"/>
+                <w:color w:val="000000"/>
+                <w:lang w:eastAsia="en-US" w:bidi="ar-SA"/>
+              </w:rPr>
+              <w:t>yellow</w:t>
             </w:r>
           </w:p>
         </w:tc>
@@ -1788,24 +1801,23 @@
           <w:tcPr>
             <w:tcW w:w="0" w:type="auto"/>
             <w:noWrap/>
-            <w:hideMark/>
-          </w:tcPr>
-          <w:p>
-            <w:pPr>
-              <w:jc w:val="center"/>
-              <w:rPr>
-                <w:rFonts w:ascii="Calibri" w:eastAsia="Times New Roman" w:hAnsi="Calibri" w:cs="Times New Roman"/>
-                <w:color w:val="000000"/>
-                <w:lang w:eastAsia="en-US" w:bidi="ar-SA"/>
-              </w:rPr>
-            </w:pPr>
-            <w:r>
-              <w:rPr>
-                <w:rFonts w:ascii="Calibri" w:eastAsia="Times New Roman" w:hAnsi="Calibri" w:cs="Times New Roman"/>
-                <w:color w:val="000000"/>
-                <w:lang w:eastAsia="en-US" w:bidi="ar-SA"/>
-              </w:rPr>
-              <w:t>brown</w:t>
+          </w:tcPr>
+          <w:p>
+            <w:pPr>
+              <w:jc w:val="center"/>
+              <w:rPr>
+                <w:rFonts w:ascii="Calibri" w:eastAsia="Times New Roman" w:hAnsi="Calibri" w:cs="Times New Roman"/>
+                <w:color w:val="000000"/>
+                <w:lang w:eastAsia="en-US" w:bidi="ar-SA"/>
+              </w:rPr>
+            </w:pPr>
+            <w:r>
+              <w:rPr>
+                <w:rFonts w:ascii="Calibri" w:eastAsia="Times New Roman" w:hAnsi="Calibri" w:cs="Times New Roman"/>
+                <w:color w:val="000000"/>
+                <w:lang w:eastAsia="en-US" w:bidi="ar-SA"/>
+              </w:rPr>
+              <w:t>yellow</w:t>
             </w:r>
           </w:p>
         </w:tc>
@@ -1912,32 +1924,63 @@
                 <w:color w:val="000000"/>
                 <w:lang w:eastAsia="en-US" w:bidi="ar-SA"/>
               </w:rPr>
-              <w:t>RS232 Rx (DCE/3)</w:t>
-            </w:r>
-          </w:p>
-        </w:tc>
-        <w:tc>
-          <w:tcPr>
-            <w:tcW w:w="0" w:type="auto"/>
-            <w:noWrap/>
-            <w:hideMark/>
-          </w:tcPr>
-          <w:p>
-            <w:pPr>
-              <w:jc w:val="center"/>
-              <w:rPr>
-                <w:rFonts w:ascii="Calibri" w:eastAsia="Times New Roman" w:hAnsi="Calibri" w:cs="Times New Roman"/>
-                <w:color w:val="000000"/>
-                <w:lang w:eastAsia="en-US" w:bidi="ar-SA"/>
-              </w:rPr>
-            </w:pPr>
-            <w:r>
-              <w:rPr>
-                <w:rFonts w:ascii="Calibri" w:eastAsia="Times New Roman" w:hAnsi="Calibri" w:cs="Times New Roman"/>
-                <w:color w:val="000000"/>
-                <w:lang w:eastAsia="en-US" w:bidi="ar-SA"/>
-              </w:rPr>
-              <w:t>red</w:t>
+              <w:t>RS232 Rx (D</w:t>
+            </w:r>
+            <w:r>
+              <w:rPr>
+                <w:rFonts w:ascii="Calibri" w:eastAsia="Times New Roman" w:hAnsi="Calibri" w:cs="Times New Roman"/>
+                <w:color w:val="000000"/>
+                <w:lang w:eastAsia="en-US" w:bidi="ar-SA"/>
+              </w:rPr>
+              <w:t>C</w:t>
+            </w:r>
+            <w:r>
+              <w:rPr>
+                <w:rFonts w:ascii="Calibri" w:eastAsia="Times New Roman" w:hAnsi="Calibri" w:cs="Times New Roman"/>
+                <w:color w:val="000000"/>
+                <w:lang w:eastAsia="en-US" w:bidi="ar-SA"/>
+              </w:rPr>
+              <w:t>E/</w:t>
+            </w:r>
+            <w:r>
+              <w:rPr>
+                <w:rFonts w:ascii="Calibri" w:eastAsia="Times New Roman" w:hAnsi="Calibri" w:cs="Times New Roman"/>
+                <w:color w:val="000000"/>
+                <w:lang w:eastAsia="en-US" w:bidi="ar-SA"/>
+              </w:rPr>
+              <w:t>3</w:t>
+            </w:r>
+            <w:r>
+              <w:rPr>
+                <w:rFonts w:ascii="Calibri" w:eastAsia="Times New Roman" w:hAnsi="Calibri" w:cs="Times New Roman"/>
+                <w:color w:val="000000"/>
+                <w:lang w:eastAsia="en-US" w:bidi="ar-SA"/>
+              </w:rPr>
+              <w:t>)</w:t>
+            </w:r>
+          </w:p>
+        </w:tc>
+        <w:tc>
+          <w:tcPr>
+            <w:tcW w:w="0" w:type="auto"/>
+            <w:noWrap/>
+          </w:tcPr>
+          <w:p>
+            <w:pPr>
+              <w:jc w:val="center"/>
+              <w:rPr>
+                <w:rFonts w:ascii="Calibri" w:eastAsia="Times New Roman" w:hAnsi="Calibri" w:cs="Times New Roman"/>
+                <w:color w:val="000000"/>
+                <w:lang w:eastAsia="en-US" w:bidi="ar-SA"/>
+              </w:rPr>
+            </w:pPr>
+            <w:r>
+              <w:rPr>
+                <w:rFonts w:ascii="Calibri" w:eastAsia="Times New Roman" w:hAnsi="Calibri" w:cs="Times New Roman"/>
+                <w:color w:val="000000"/>
+                <w:lang w:eastAsia="en-US" w:bidi="ar-SA"/>
+              </w:rPr>
+              <w:t>brown</w:t>
             </w:r>
           </w:p>
         </w:tc>
@@ -2136,32 +2179,47 @@
                 <w:color w:val="000000"/>
                 <w:lang w:eastAsia="en-US" w:bidi="ar-SA"/>
               </w:rPr>
-              <w:t xml:space="preserve"> (DCE/2)</w:t>
-            </w:r>
-          </w:p>
-        </w:tc>
-        <w:tc>
-          <w:tcPr>
-            <w:tcW w:w="0" w:type="auto"/>
-            <w:noWrap/>
-            <w:hideMark/>
-          </w:tcPr>
-          <w:p>
-            <w:pPr>
-              <w:jc w:val="center"/>
-              <w:rPr>
-                <w:rFonts w:ascii="Calibri" w:eastAsia="Times New Roman" w:hAnsi="Calibri" w:cs="Times New Roman"/>
-                <w:color w:val="000000"/>
-                <w:lang w:eastAsia="en-US" w:bidi="ar-SA"/>
-              </w:rPr>
-            </w:pPr>
-            <w:r>
-              <w:rPr>
-                <w:rFonts w:ascii="Calibri" w:eastAsia="Times New Roman" w:hAnsi="Calibri" w:cs="Times New Roman"/>
-                <w:color w:val="000000"/>
-                <w:lang w:eastAsia="en-US" w:bidi="ar-SA"/>
-              </w:rPr>
-              <w:t>gray</w:t>
+              <w:t xml:space="preserve"> (DC</w:t>
+            </w:r>
+            <w:r>
+              <w:rPr>
+                <w:rFonts w:ascii="Calibri" w:eastAsia="Times New Roman" w:hAnsi="Calibri" w:cs="Times New Roman"/>
+                <w:color w:val="000000"/>
+                <w:lang w:eastAsia="en-US" w:bidi="ar-SA"/>
+              </w:rPr>
+              <w:t>E/3</w:t>
+            </w:r>
+            <w:r>
+              <w:rPr>
+                <w:rFonts w:ascii="Calibri" w:eastAsia="Times New Roman" w:hAnsi="Calibri" w:cs="Times New Roman"/>
+                <w:color w:val="000000"/>
+                <w:lang w:eastAsia="en-US" w:bidi="ar-SA"/>
+              </w:rPr>
+              <w:t>2</w:t>
+            </w:r>
+          </w:p>
+        </w:tc>
+        <w:tc>
+          <w:tcPr>
+            <w:tcW w:w="0" w:type="auto"/>
+            <w:noWrap/>
+          </w:tcPr>
+          <w:p>
+            <w:pPr>
+              <w:jc w:val="center"/>
+              <w:rPr>
+                <w:rFonts w:ascii="Calibri" w:eastAsia="Times New Roman" w:hAnsi="Calibri" w:cs="Times New Roman"/>
+                <w:color w:val="000000"/>
+                <w:lang w:eastAsia="en-US" w:bidi="ar-SA"/>
+              </w:rPr>
+            </w:pPr>
+            <w:r>
+              <w:rPr>
+                <w:rFonts w:ascii="Calibri" w:eastAsia="Times New Roman" w:hAnsi="Calibri" w:cs="Times New Roman"/>
+                <w:color w:val="000000"/>
+                <w:lang w:eastAsia="en-US" w:bidi="ar-SA"/>
+              </w:rPr>
+              <w:t>white</w:t>
             </w:r>
           </w:p>
         </w:tc>
@@ -2344,25 +2402,26 @@
           <w:tcPr>
             <w:tcW w:w="0" w:type="auto"/>
             <w:noWrap/>
-            <w:hideMark/>
-          </w:tcPr>
-          <w:p>
-            <w:pPr>
-              <w:jc w:val="center"/>
-              <w:rPr>
-                <w:rFonts w:ascii="Calibri" w:eastAsia="Times New Roman" w:hAnsi="Calibri" w:cs="Times New Roman"/>
-                <w:color w:val="000000"/>
-                <w:lang w:eastAsia="en-US" w:bidi="ar-SA"/>
-              </w:rPr>
-            </w:pPr>
-            <w:r>
-              <w:rPr>
-                <w:rFonts w:ascii="Calibri" w:eastAsia="Times New Roman" w:hAnsi="Calibri" w:cs="Times New Roman"/>
-                <w:color w:val="000000"/>
-                <w:lang w:eastAsia="en-US" w:bidi="ar-SA"/>
-              </w:rPr>
-              <w:t>brown</w:t>
-            </w:r>
+          </w:tcPr>
+          <w:p>
+            <w:pPr>
+              <w:jc w:val="center"/>
+              <w:rPr>
+                <w:rFonts w:ascii="Calibri" w:eastAsia="Times New Roman" w:hAnsi="Calibri" w:cs="Times New Roman"/>
+                <w:color w:val="000000"/>
+                <w:lang w:eastAsia="en-US" w:bidi="ar-SA"/>
+              </w:rPr>
+            </w:pPr>
+            <w:r>
+              <w:rPr>
+                <w:rFonts w:ascii="Calibri" w:eastAsia="Times New Roman" w:hAnsi="Calibri" w:cs="Times New Roman"/>
+                <w:color w:val="000000"/>
+                <w:lang w:eastAsia="en-US" w:bidi="ar-SA"/>
+              </w:rPr>
+              <w:t>yellow</w:t>
+            </w:r>
+            <w:bookmarkStart w:id="0" w:name="_GoBack"/>
+            <w:bookmarkEnd w:id="0"/>
           </w:p>
         </w:tc>
         <w:tc>
@@ -3045,8 +3104,6 @@
                 <w:lang w:eastAsia="en-US" w:bidi="ar-SA"/>
               </w:rPr>
             </w:pPr>
-            <w:bookmarkStart w:id="0" w:name="_GoBack"/>
-            <w:bookmarkEnd w:id="0"/>
           </w:p>
         </w:tc>
         <w:tc>

</xml_diff>

<commit_message>
FIX: minor wiring diagram typo
</commit_message>
<xml_diff>
--- a/datalogger/wiring.docx
+++ b/datalogger/wiring.docx
@@ -7,64 +7,28 @@
         <w:pStyle w:val="Heading1"/>
       </w:pPr>
       <w:r>
-        <w:t xml:space="preserve">Air Quality Reference </w:t>
-      </w:r>
-      <w:proofErr w:type="gramStart"/>
-      <w:r>
-        <w:t>Site :</w:t>
-      </w:r>
-      <w:proofErr w:type="gramEnd"/>
-      <w:r>
-        <w:t xml:space="preserve">: </w:t>
-      </w:r>
-      <w:proofErr w:type="spellStart"/>
-      <w:r>
-        <w:t>Datalogger</w:t>
-      </w:r>
-      <w:proofErr w:type="spellEnd"/>
-      <w:r>
-        <w:t xml:space="preserve"> Wiring Table</w:t>
+        <w:t>Air Quality Reference Site :: Datalogger Wiring Table</w:t>
       </w:r>
     </w:p>
     <w:p>
       <w:pPr>
         <w:pStyle w:val="Subtitle"/>
       </w:pPr>
-      <w:proofErr w:type="spellStart"/>
-      <w:proofErr w:type="gramStart"/>
       <w:r>
-        <w:t>Urbanova</w:t>
-      </w:r>
-      <w:proofErr w:type="spellEnd"/>
-      <w:r>
-        <w:t xml:space="preserve"> :</w:t>
-      </w:r>
-      <w:proofErr w:type="gramEnd"/>
-      <w:r>
-        <w:t>: Laboratory for Atmospheric Research at Washington State University</w:t>
+        <w:t>Urbanova :: Laboratory for Atmospheric Research at Washington State University</w:t>
       </w:r>
     </w:p>
     <w:p>
       <w:r>
-        <w:t xml:space="preserve">Last updated: </w:t>
+        <w:t>Last updated:</w:t>
       </w:r>
       <w:r>
-        <w:fldChar w:fldCharType="begin"/>
+        <w:t xml:space="preserve"> 2017-12-21</w:t>
       </w:r>
+      <w:bookmarkStart w:id="0" w:name="_GoBack"/>
+      <w:bookmarkEnd w:id="0"/>
       <w:r>
-        <w:instrText xml:space="preserve"> SAVEDATE  \@ "yyyy-MM-dd HH:mm"  \* MERGEFORMAT </w:instrText>
-      </w:r>
-      <w:r>
-        <w:fldChar w:fldCharType="separate"/>
-      </w:r>
-      <w:r>
-        <w:rPr>
-          <w:noProof/>
-        </w:rPr>
-        <w:t>2017-12-09 11:06</w:t>
-      </w:r>
-      <w:r>
-        <w:fldChar w:fldCharType="end"/>
+        <w:t xml:space="preserve"> </w:t>
       </w:r>
     </w:p>
     <w:tbl>
@@ -75,7 +39,7 @@
       </w:tblPr>
       <w:tblGrid>
         <w:gridCol w:w="1986"/>
-        <w:gridCol w:w="1808"/>
+        <w:gridCol w:w="1776"/>
         <w:gridCol w:w="800"/>
         <w:gridCol w:w="581"/>
         <w:gridCol w:w="1505"/>
@@ -321,25 +285,7 @@
                 <w:lang w:eastAsia="en-US" w:bidi="ar-SA"/>
               </w:rPr>
               <w:br/>
-              <w:t>(</w:t>
-            </w:r>
-            <w:proofErr w:type="spellStart"/>
-            <w:r>
-              <w:rPr>
-                <w:rFonts w:ascii="Calibri" w:eastAsia="Times New Roman" w:hAnsi="Calibri" w:cs="Times New Roman"/>
-                <w:color w:val="000000"/>
-                <w:lang w:eastAsia="en-US" w:bidi="ar-SA"/>
-              </w:rPr>
-              <w:t>MaxiMet</w:t>
-            </w:r>
-            <w:proofErr w:type="spellEnd"/>
-            <w:r>
-              <w:rPr>
-                <w:rFonts w:ascii="Calibri" w:eastAsia="Times New Roman" w:hAnsi="Calibri" w:cs="Times New Roman"/>
-                <w:color w:val="000000"/>
-                <w:lang w:eastAsia="en-US" w:bidi="ar-SA"/>
-              </w:rPr>
-              <w:t xml:space="preserve"> GMX600)</w:t>
+              <w:t>(MaxiMet GMX600)</w:t>
             </w:r>
           </w:p>
         </w:tc>
@@ -1340,25 +1286,7 @@
                 <w:lang w:eastAsia="en-US" w:bidi="ar-SA"/>
               </w:rPr>
               <w:br/>
-              <w:t>(</w:t>
-            </w:r>
-            <w:proofErr w:type="spellStart"/>
-            <w:r>
-              <w:rPr>
-                <w:rFonts w:ascii="Calibri" w:eastAsia="Times New Roman" w:hAnsi="Calibri" w:cs="Times New Roman"/>
-                <w:color w:val="000000"/>
-                <w:lang w:eastAsia="en-US" w:bidi="ar-SA"/>
-              </w:rPr>
-              <w:t>Licor</w:t>
-            </w:r>
-            <w:proofErr w:type="spellEnd"/>
-            <w:r>
-              <w:rPr>
-                <w:rFonts w:ascii="Calibri" w:eastAsia="Times New Roman" w:hAnsi="Calibri" w:cs="Times New Roman"/>
-                <w:color w:val="000000"/>
-                <w:lang w:eastAsia="en-US" w:bidi="ar-SA"/>
-              </w:rPr>
-              <w:t xml:space="preserve"> LI-840A)</w:t>
+              <w:t>(Licor LI-840A)</w:t>
             </w:r>
           </w:p>
         </w:tc>
@@ -1479,25 +1407,7 @@
                 <w:color w:val="000000"/>
                 <w:lang w:eastAsia="en-US" w:bidi="ar-SA"/>
               </w:rPr>
-              <w:t xml:space="preserve">RS232 </w:t>
-            </w:r>
-            <w:proofErr w:type="spellStart"/>
-            <w:r>
-              <w:rPr>
-                <w:rFonts w:ascii="Calibri" w:eastAsia="Times New Roman" w:hAnsi="Calibri" w:cs="Times New Roman"/>
-                <w:color w:val="000000"/>
-                <w:lang w:eastAsia="en-US" w:bidi="ar-SA"/>
-              </w:rPr>
-              <w:t>Tx</w:t>
-            </w:r>
-            <w:proofErr w:type="spellEnd"/>
-            <w:r>
-              <w:rPr>
-                <w:rFonts w:ascii="Calibri" w:eastAsia="Times New Roman" w:hAnsi="Calibri" w:cs="Times New Roman"/>
-                <w:color w:val="000000"/>
-                <w:lang w:eastAsia="en-US" w:bidi="ar-SA"/>
-              </w:rPr>
-              <w:t xml:space="preserve"> (DCE/2)</w:t>
+              <w:t>RS232 Tx (DCE/2)</w:t>
             </w:r>
           </w:p>
         </w:tc>
@@ -1588,25 +1498,7 @@
                 <w:color w:val="000000"/>
                 <w:lang w:eastAsia="en-US" w:bidi="ar-SA"/>
               </w:rPr>
-              <w:t xml:space="preserve">RS232 </w:t>
-            </w:r>
-            <w:proofErr w:type="spellStart"/>
-            <w:r>
-              <w:rPr>
-                <w:rFonts w:ascii="Calibri" w:eastAsia="Times New Roman" w:hAnsi="Calibri" w:cs="Times New Roman"/>
-                <w:color w:val="000000"/>
-                <w:lang w:eastAsia="en-US" w:bidi="ar-SA"/>
-              </w:rPr>
-              <w:t>Tx</w:t>
-            </w:r>
-            <w:proofErr w:type="spellEnd"/>
-            <w:r>
-              <w:rPr>
-                <w:rFonts w:ascii="Calibri" w:eastAsia="Times New Roman" w:hAnsi="Calibri" w:cs="Times New Roman"/>
-                <w:color w:val="000000"/>
-                <w:lang w:eastAsia="en-US" w:bidi="ar-SA"/>
-              </w:rPr>
-              <w:t xml:space="preserve"> (DTE/3)</w:t>
+              <w:t>RS232 Tx (DTE/3)</w:t>
             </w:r>
           </w:p>
         </w:tc>
@@ -2163,23 +2055,13 @@
               </w:rPr>
               <w:t xml:space="preserve">RS232 </w:t>
             </w:r>
-            <w:proofErr w:type="spellStart"/>
-            <w:r>
-              <w:rPr>
-                <w:rFonts w:ascii="Calibri" w:eastAsia="Times New Roman" w:hAnsi="Calibri" w:cs="Times New Roman"/>
-                <w:color w:val="000000"/>
-                <w:lang w:eastAsia="en-US" w:bidi="ar-SA"/>
-              </w:rPr>
-              <w:t>Tx</w:t>
-            </w:r>
-            <w:proofErr w:type="spellEnd"/>
-            <w:r>
-              <w:rPr>
-                <w:rFonts w:ascii="Calibri" w:eastAsia="Times New Roman" w:hAnsi="Calibri" w:cs="Times New Roman"/>
-                <w:color w:val="000000"/>
-                <w:lang w:eastAsia="en-US" w:bidi="ar-SA"/>
-              </w:rPr>
-              <w:t xml:space="preserve"> (DC</w:t>
+            <w:r>
+              <w:rPr>
+                <w:rFonts w:ascii="Calibri" w:eastAsia="Times New Roman" w:hAnsi="Calibri" w:cs="Times New Roman"/>
+                <w:color w:val="000000"/>
+                <w:lang w:eastAsia="en-US" w:bidi="ar-SA"/>
+              </w:rPr>
+              <w:t>Tx (DC</w:t>
             </w:r>
             <w:r>
               <w:rPr>
@@ -2195,7 +2077,7 @@
                 <w:color w:val="000000"/>
                 <w:lang w:eastAsia="en-US" w:bidi="ar-SA"/>
               </w:rPr>
-              <w:t>2</w:t>
+              <w:t>)</w:t>
             </w:r>
           </w:p>
         </w:tc>
@@ -2286,18 +2168,8 @@
                 <w:color w:val="000000"/>
                 <w:lang w:eastAsia="en-US" w:bidi="ar-SA"/>
               </w:rPr>
-              <w:t xml:space="preserve">RS232 </w:t>
-            </w:r>
-            <w:proofErr w:type="spellStart"/>
-            <w:r>
-              <w:rPr>
-                <w:rFonts w:ascii="Calibri" w:eastAsia="Times New Roman" w:hAnsi="Calibri" w:cs="Times New Roman"/>
-                <w:color w:val="000000"/>
-                <w:lang w:eastAsia="en-US" w:bidi="ar-SA"/>
-              </w:rPr>
-              <w:t>Tx</w:t>
-            </w:r>
-            <w:proofErr w:type="spellEnd"/>
+              <w:t>RS232 Tx</w:t>
+            </w:r>
           </w:p>
         </w:tc>
         <w:tc>
@@ -2420,8 +2292,6 @@
               </w:rPr>
               <w:t>yellow</w:t>
             </w:r>
-            <w:bookmarkStart w:id="0" w:name="_GoBack"/>
-            <w:bookmarkEnd w:id="0"/>
           </w:p>
         </w:tc>
         <w:tc>

</xml_diff>